<commit_message>
Initialize token-based authentication setup
</commit_message>
<xml_diff>
--- a/GroupProject_Task.docx
+++ b/GroupProject_Task.docx
@@ -1,6 +1,6 @@
 
 <file path=word/document.xml><?xml version="1.0" encoding="utf-8"?>
-<w:document xmlns:wpc="http://schemas.microsoft.com/office/word/2010/wordprocessingCanvas" xmlns:cx="http://schemas.microsoft.com/office/drawing/2014/chartex" xmlns:cx1="http://schemas.microsoft.com/office/drawing/2015/9/8/chartex" xmlns:cx2="http://schemas.microsoft.com/office/drawing/2015/10/21/chartex" xmlns:cx3="http://schemas.microsoft.com/office/drawing/2016/5/9/chartex" xmlns:cx4="http://schemas.microsoft.com/office/drawing/2016/5/10/chartex" xmlns:cx5="http://schemas.microsoft.com/office/drawing/2016/5/11/chartex" xmlns:cx6="http://schemas.microsoft.com/office/drawing/2016/5/12/chartex" xmlns:cx7="http://schemas.microsoft.com/office/drawing/2016/5/13/chartex" xmlns:cx8="http://schemas.microsoft.com/office/drawing/2016/5/14/chartex" xmlns:mc="http://schemas.openxmlformats.org/markup-compatibility/2006" xmlns:aink="http://schemas.microsoft.com/office/drawing/2016/ink" xmlns:am3d="http://schemas.microsoft.com/office/drawing/2017/model3d" xmlns:o="urn:schemas-microsoft-com:office:office" xmlns:oel="http://schemas.microsoft.com/office/2019/extlst" xmlns:r="http://schemas.openxmlformats.org/officeDocument/2006/relationships" xmlns:m="http://schemas.openxmlformats.org/officeDocument/2006/math" xmlns:v="urn:schemas-microsoft-com:vml" xmlns:wp14="http://schemas.microsoft.com/office/word/2010/wordprocessingDrawing" xmlns:wp="http://schemas.openxmlformats.org/drawingml/2006/wordprocessingDrawing" xmlns:w10="urn:schemas-microsoft-com:office:word" xmlns:w="http://schemas.openxmlformats.org/wordprocessingml/2006/main" xmlns:w14="http://schemas.microsoft.com/office/word/2010/wordml" xmlns:w15="http://schemas.microsoft.com/office/word/2012/wordml" xmlns:w16cex="http://schemas.microsoft.com/office/word/2018/wordml/cex" xmlns:w16cid="http://schemas.microsoft.com/office/word/2016/wordml/cid" xmlns:w16="http://schemas.microsoft.com/office/word/2018/wordml" xmlns:w16du="http://schemas.microsoft.com/office/word/2023/wordml/word16du" xmlns:w16sdtdh="http://schemas.microsoft.com/office/word/2020/wordml/sdtdatahash" xmlns:w16se="http://schemas.microsoft.com/office/word/2015/wordml/symex" xmlns:wpg="http://schemas.microsoft.com/office/word/2010/wordprocessingGroup" xmlns:wpi="http://schemas.microsoft.com/office/word/2010/wordprocessingInk" xmlns:wne="http://schemas.microsoft.com/office/word/2006/wordml" xmlns:wps="http://schemas.microsoft.com/office/word/2010/wordprocessingShape" mc:Ignorable="w14 w15 w16se w16cid w16 w16cex w16sdtdh w16du wp14">
+<w:document xmlns:wpc="http://schemas.microsoft.com/office/word/2010/wordprocessingCanvas" xmlns:cx="http://schemas.microsoft.com/office/drawing/2014/chartex" xmlns:cx1="http://schemas.microsoft.com/office/drawing/2015/9/8/chartex" xmlns:cx2="http://schemas.microsoft.com/office/drawing/2015/10/21/chartex" xmlns:cx3="http://schemas.microsoft.com/office/drawing/2016/5/9/chartex" xmlns:cx4="http://schemas.microsoft.com/office/drawing/2016/5/10/chartex" xmlns:cx5="http://schemas.microsoft.com/office/drawing/2016/5/11/chartex" xmlns:cx6="http://schemas.microsoft.com/office/drawing/2016/5/12/chartex" xmlns:cx7="http://schemas.microsoft.com/office/drawing/2016/5/13/chartex" xmlns:cx8="http://schemas.microsoft.com/office/drawing/2016/5/14/chartex" xmlns:mc="http://schemas.openxmlformats.org/markup-compatibility/2006" xmlns:aink="http://schemas.microsoft.com/office/drawing/2016/ink" xmlns:am3d="http://schemas.microsoft.com/office/drawing/2017/model3d" xmlns:o="urn:schemas-microsoft-com:office:office" xmlns:r="http://schemas.openxmlformats.org/officeDocument/2006/relationships" xmlns:m="http://schemas.openxmlformats.org/officeDocument/2006/math" xmlns:v="urn:schemas-microsoft-com:vml" xmlns:wp14="http://schemas.microsoft.com/office/word/2010/wordprocessingDrawing" xmlns:wp="http://schemas.openxmlformats.org/drawingml/2006/wordprocessingDrawing" xmlns:w10="urn:schemas-microsoft-com:office:word" xmlns:w="http://schemas.openxmlformats.org/wordprocessingml/2006/main" xmlns:w14="http://schemas.microsoft.com/office/word/2010/wordml" xmlns:w15="http://schemas.microsoft.com/office/word/2012/wordml" xmlns:w16cex="http://schemas.microsoft.com/office/word/2018/wordml/cex" xmlns:w16cid="http://schemas.microsoft.com/office/word/2016/wordml/cid" xmlns:w16="http://schemas.microsoft.com/office/word/2018/wordml" xmlns:w16sdtdh="http://schemas.microsoft.com/office/word/2020/wordml/sdtdatahash" xmlns:w16se="http://schemas.microsoft.com/office/word/2015/wordml/symex" xmlns:wpg="http://schemas.microsoft.com/office/word/2010/wordprocessingGroup" xmlns:wpi="http://schemas.microsoft.com/office/word/2010/wordprocessingInk" xmlns:wne="http://schemas.microsoft.com/office/word/2006/wordml" xmlns:wps="http://schemas.microsoft.com/office/word/2010/wordprocessingShape" mc:Ignorable="w14 w15 w16se w16cid w16 w16cex w16sdtdh wp14">
   <w:body>
     <w:p>
       <w:pPr>
@@ -59,8 +59,17 @@
           <w:rFonts w:ascii="Times New Roman" w:hAnsi="Times New Roman" w:cs="Times New Roman"/>
           <w:sz w:val="28"/>
           <w:szCs w:val="28"/>
-        </w:rPr>
-        <w:t>Create a microservice environment consists of minimum 4 microservices.</w:t>
+          <w:highlight w:val="yellow"/>
+        </w:rPr>
+        <w:t>Create a microservice environment consists of minimum 4 microservices</w:t>
+      </w:r>
+      <w:r>
+        <w:rPr>
+          <w:rFonts w:ascii="Times New Roman" w:hAnsi="Times New Roman" w:cs="Times New Roman"/>
+          <w:sz w:val="28"/>
+          <w:szCs w:val="28"/>
+        </w:rPr>
+        <w:t>.</w:t>
       </w:r>
     </w:p>
     <w:p>
@@ -126,29 +135,32 @@
           <w:sz w:val="28"/>
           <w:szCs w:val="28"/>
         </w:rPr>
-        <w:t xml:space="preserve"> There would </w:t>
-      </w:r>
-      <w:r>
-        <w:rPr>
-          <w:rFonts w:ascii="Times New Roman" w:hAnsi="Times New Roman" w:cs="Times New Roman"/>
-          <w:sz w:val="28"/>
-          <w:szCs w:val="28"/>
-        </w:rPr>
-        <w:t xml:space="preserve">be </w:t>
-      </w:r>
-      <w:r>
-        <w:rPr>
-          <w:rFonts w:ascii="Times New Roman" w:hAnsi="Times New Roman" w:cs="Times New Roman"/>
-          <w:sz w:val="28"/>
-          <w:szCs w:val="28"/>
-        </w:rPr>
-        <w:t xml:space="preserve">a </w:t>
-      </w:r>
-      <w:r>
-        <w:rPr>
-          <w:rFonts w:ascii="Times New Roman" w:hAnsi="Times New Roman" w:cs="Times New Roman"/>
-          <w:sz w:val="28"/>
-          <w:szCs w:val="28"/>
+        <w:t xml:space="preserve"> </w:t>
+      </w:r>
+      <w:r>
+        <w:rPr>
+          <w:rFonts w:ascii="Times New Roman" w:hAnsi="Times New Roman" w:cs="Times New Roman"/>
+          <w:sz w:val="28"/>
+          <w:szCs w:val="28"/>
+          <w:highlight w:val="yellow"/>
+        </w:rPr>
+        <w:t xml:space="preserve">There would </w:t>
+      </w:r>
+      <w:r>
+        <w:rPr>
+          <w:rFonts w:ascii="Times New Roman" w:hAnsi="Times New Roman" w:cs="Times New Roman"/>
+          <w:sz w:val="28"/>
+          <w:szCs w:val="28"/>
+          <w:highlight w:val="yellow"/>
+        </w:rPr>
+        <w:t xml:space="preserve">be a </w:t>
+      </w:r>
+      <w:r>
+        <w:rPr>
+          <w:rFonts w:ascii="Times New Roman" w:hAnsi="Times New Roman" w:cs="Times New Roman"/>
+          <w:sz w:val="28"/>
+          <w:szCs w:val="28"/>
+          <w:highlight w:val="yellow"/>
         </w:rPr>
         <w:t>swagger link for all services.</w:t>
       </w:r>
@@ -183,7 +195,16 @@
           <w:sz w:val="28"/>
           <w:szCs w:val="28"/>
         </w:rPr>
-        <w:t xml:space="preserve"> Each service has their own database.</w:t>
+        <w:t xml:space="preserve"> </w:t>
+      </w:r>
+      <w:r>
+        <w:rPr>
+          <w:rFonts w:ascii="Times New Roman" w:hAnsi="Times New Roman" w:cs="Times New Roman"/>
+          <w:sz w:val="28"/>
+          <w:szCs w:val="28"/>
+          <w:highlight w:val="yellow"/>
+        </w:rPr>
+        <w:t>Each service has their own database.</w:t>
       </w:r>
     </w:p>
     <w:p>
@@ -281,6 +302,7 @@
           <w:rFonts w:ascii="Times New Roman" w:hAnsi="Times New Roman" w:cs="Times New Roman"/>
           <w:sz w:val="28"/>
           <w:szCs w:val="28"/>
+          <w:highlight w:val="yellow"/>
         </w:rPr>
         <w:t>There should be at least 2 roles in the application.</w:t>
       </w:r>
@@ -580,7 +602,7 @@
 </file>
 
 <file path=word/styles.xml><?xml version="1.0" encoding="utf-8"?>
-<w:styles xmlns:mc="http://schemas.openxmlformats.org/markup-compatibility/2006" xmlns:r="http://schemas.openxmlformats.org/officeDocument/2006/relationships" xmlns:w="http://schemas.openxmlformats.org/wordprocessingml/2006/main" xmlns:w14="http://schemas.microsoft.com/office/word/2010/wordml" xmlns:w15="http://schemas.microsoft.com/office/word/2012/wordml" xmlns:w16cex="http://schemas.microsoft.com/office/word/2018/wordml/cex" xmlns:w16cid="http://schemas.microsoft.com/office/word/2016/wordml/cid" xmlns:w16="http://schemas.microsoft.com/office/word/2018/wordml" xmlns:w16du="http://schemas.microsoft.com/office/word/2023/wordml/word16du" xmlns:w16sdtdh="http://schemas.microsoft.com/office/word/2020/wordml/sdtdatahash" xmlns:w16se="http://schemas.microsoft.com/office/word/2015/wordml/symex" mc:Ignorable="w14 w15 w16se w16cid w16 w16cex w16sdtdh w16du">
+<w:styles xmlns:mc="http://schemas.openxmlformats.org/markup-compatibility/2006" xmlns:r="http://schemas.openxmlformats.org/officeDocument/2006/relationships" xmlns:w="http://schemas.openxmlformats.org/wordprocessingml/2006/main" xmlns:w14="http://schemas.microsoft.com/office/word/2010/wordml" xmlns:w15="http://schemas.microsoft.com/office/word/2012/wordml" xmlns:w16cex="http://schemas.microsoft.com/office/word/2018/wordml/cex" xmlns:w16cid="http://schemas.microsoft.com/office/word/2016/wordml/cid" xmlns:w16="http://schemas.microsoft.com/office/word/2018/wordml" xmlns:w16sdtdh="http://schemas.microsoft.com/office/word/2020/wordml/sdtdatahash" xmlns:w16se="http://schemas.microsoft.com/office/word/2015/wordml/symex" mc:Ignorable="w14 w15 w16se w16cid w16 w16cex w16sdtdh">
   <w:docDefaults>
     <w:rPrDefault>
       <w:rPr>
@@ -972,15 +994,15 @@
     <w:lsdException w:name="Unresolved Mention" w:semiHidden="1" w:unhideWhenUsed="1"/>
     <w:lsdException w:name="Smart Link" w:semiHidden="1" w:unhideWhenUsed="1"/>
   </w:latentStyles>
-  <w:style w:type="paragraph" w:default="1" w:styleId="Normal">
+  <w:style w:type="paragraph" w:default="1" w:styleId="a">
     <w:name w:val="Normal"/>
     <w:qFormat/>
   </w:style>
-  <w:style w:type="paragraph" w:styleId="Heading1">
+  <w:style w:type="paragraph" w:styleId="1">
     <w:name w:val="heading 1"/>
-    <w:basedOn w:val="Normal"/>
-    <w:next w:val="Normal"/>
-    <w:link w:val="Heading1Char"/>
+    <w:basedOn w:val="a"/>
+    <w:next w:val="a"/>
+    <w:link w:val="10"/>
     <w:uiPriority w:val="9"/>
     <w:qFormat/>
     <w:rsid w:val="004A7D6A"/>
@@ -997,11 +1019,11 @@
       <w:szCs w:val="40"/>
     </w:rPr>
   </w:style>
-  <w:style w:type="paragraph" w:styleId="Heading2">
+  <w:style w:type="paragraph" w:styleId="2">
     <w:name w:val="heading 2"/>
-    <w:basedOn w:val="Normal"/>
-    <w:next w:val="Normal"/>
-    <w:link w:val="Heading2Char"/>
+    <w:basedOn w:val="a"/>
+    <w:next w:val="a"/>
+    <w:link w:val="20"/>
     <w:uiPriority w:val="9"/>
     <w:semiHidden/>
     <w:unhideWhenUsed/>
@@ -1020,11 +1042,11 @@
       <w:szCs w:val="32"/>
     </w:rPr>
   </w:style>
-  <w:style w:type="paragraph" w:styleId="Heading3">
+  <w:style w:type="paragraph" w:styleId="3">
     <w:name w:val="heading 3"/>
-    <w:basedOn w:val="Normal"/>
-    <w:next w:val="Normal"/>
-    <w:link w:val="Heading3Char"/>
+    <w:basedOn w:val="a"/>
+    <w:next w:val="a"/>
+    <w:link w:val="30"/>
     <w:uiPriority w:val="9"/>
     <w:semiHidden/>
     <w:unhideWhenUsed/>
@@ -1043,11 +1065,11 @@
       <w:szCs w:val="28"/>
     </w:rPr>
   </w:style>
-  <w:style w:type="paragraph" w:styleId="Heading4">
+  <w:style w:type="paragraph" w:styleId="4">
     <w:name w:val="heading 4"/>
-    <w:basedOn w:val="Normal"/>
-    <w:next w:val="Normal"/>
-    <w:link w:val="Heading4Char"/>
+    <w:basedOn w:val="a"/>
+    <w:next w:val="a"/>
+    <w:link w:val="40"/>
     <w:uiPriority w:val="9"/>
     <w:semiHidden/>
     <w:unhideWhenUsed/>
@@ -1066,11 +1088,11 @@
       <w:color w:val="0F4761" w:themeColor="accent1" w:themeShade="BF"/>
     </w:rPr>
   </w:style>
-  <w:style w:type="paragraph" w:styleId="Heading5">
+  <w:style w:type="paragraph" w:styleId="5">
     <w:name w:val="heading 5"/>
-    <w:basedOn w:val="Normal"/>
-    <w:next w:val="Normal"/>
-    <w:link w:val="Heading5Char"/>
+    <w:basedOn w:val="a"/>
+    <w:next w:val="a"/>
+    <w:link w:val="50"/>
     <w:uiPriority w:val="9"/>
     <w:semiHidden/>
     <w:unhideWhenUsed/>
@@ -1087,11 +1109,11 @@
       <w:color w:val="0F4761" w:themeColor="accent1" w:themeShade="BF"/>
     </w:rPr>
   </w:style>
-  <w:style w:type="paragraph" w:styleId="Heading6">
+  <w:style w:type="paragraph" w:styleId="6">
     <w:name w:val="heading 6"/>
-    <w:basedOn w:val="Normal"/>
-    <w:next w:val="Normal"/>
-    <w:link w:val="Heading6Char"/>
+    <w:basedOn w:val="a"/>
+    <w:next w:val="a"/>
+    <w:link w:val="60"/>
     <w:uiPriority w:val="9"/>
     <w:semiHidden/>
     <w:unhideWhenUsed/>
@@ -1110,11 +1132,11 @@
       <w:color w:val="595959" w:themeColor="text1" w:themeTint="A6"/>
     </w:rPr>
   </w:style>
-  <w:style w:type="paragraph" w:styleId="Heading7">
+  <w:style w:type="paragraph" w:styleId="7">
     <w:name w:val="heading 7"/>
-    <w:basedOn w:val="Normal"/>
-    <w:next w:val="Normal"/>
-    <w:link w:val="Heading7Char"/>
+    <w:basedOn w:val="a"/>
+    <w:next w:val="a"/>
+    <w:link w:val="70"/>
     <w:uiPriority w:val="9"/>
     <w:semiHidden/>
     <w:unhideWhenUsed/>
@@ -1131,11 +1153,11 @@
       <w:color w:val="595959" w:themeColor="text1" w:themeTint="A6"/>
     </w:rPr>
   </w:style>
-  <w:style w:type="paragraph" w:styleId="Heading8">
+  <w:style w:type="paragraph" w:styleId="8">
     <w:name w:val="heading 8"/>
-    <w:basedOn w:val="Normal"/>
-    <w:next w:val="Normal"/>
-    <w:link w:val="Heading8Char"/>
+    <w:basedOn w:val="a"/>
+    <w:next w:val="a"/>
+    <w:link w:val="80"/>
     <w:uiPriority w:val="9"/>
     <w:semiHidden/>
     <w:unhideWhenUsed/>
@@ -1153,11 +1175,11 @@
       <w:color w:val="272727" w:themeColor="text1" w:themeTint="D8"/>
     </w:rPr>
   </w:style>
-  <w:style w:type="paragraph" w:styleId="Heading9">
+  <w:style w:type="paragraph" w:styleId="9">
     <w:name w:val="heading 9"/>
-    <w:basedOn w:val="Normal"/>
-    <w:next w:val="Normal"/>
-    <w:link w:val="Heading9Char"/>
+    <w:basedOn w:val="a"/>
+    <w:next w:val="a"/>
+    <w:link w:val="90"/>
     <w:uiPriority w:val="9"/>
     <w:semiHidden/>
     <w:unhideWhenUsed/>
@@ -1173,13 +1195,13 @@
       <w:color w:val="272727" w:themeColor="text1" w:themeTint="D8"/>
     </w:rPr>
   </w:style>
-  <w:style w:type="character" w:default="1" w:styleId="DefaultParagraphFont">
+  <w:style w:type="character" w:default="1" w:styleId="a0">
     <w:name w:val="Default Paragraph Font"/>
     <w:uiPriority w:val="1"/>
     <w:semiHidden/>
     <w:unhideWhenUsed/>
   </w:style>
-  <w:style w:type="table" w:default="1" w:styleId="TableNormal">
+  <w:style w:type="table" w:default="1" w:styleId="a1">
     <w:name w:val="Normal Table"/>
     <w:uiPriority w:val="99"/>
     <w:semiHidden/>
@@ -1194,16 +1216,16 @@
       </w:tblCellMar>
     </w:tblPr>
   </w:style>
-  <w:style w:type="numbering" w:default="1" w:styleId="NoList">
+  <w:style w:type="numbering" w:default="1" w:styleId="a2">
     <w:name w:val="No List"/>
     <w:uiPriority w:val="99"/>
     <w:semiHidden/>
     <w:unhideWhenUsed/>
   </w:style>
-  <w:style w:type="character" w:customStyle="1" w:styleId="Heading1Char">
-    <w:name w:val="Heading 1 Char"/>
-    <w:basedOn w:val="DefaultParagraphFont"/>
-    <w:link w:val="Heading1"/>
+  <w:style w:type="character" w:customStyle="1" w:styleId="10">
+    <w:name w:val="Заголовок 1 Знак"/>
+    <w:basedOn w:val="a0"/>
+    <w:link w:val="1"/>
     <w:uiPriority w:val="9"/>
     <w:rsid w:val="004A7D6A"/>
     <w:rPr>
@@ -1213,10 +1235,10 @@
       <w:szCs w:val="40"/>
     </w:rPr>
   </w:style>
-  <w:style w:type="character" w:customStyle="1" w:styleId="Heading2Char">
-    <w:name w:val="Heading 2 Char"/>
-    <w:basedOn w:val="DefaultParagraphFont"/>
-    <w:link w:val="Heading2"/>
+  <w:style w:type="character" w:customStyle="1" w:styleId="20">
+    <w:name w:val="Заголовок 2 Знак"/>
+    <w:basedOn w:val="a0"/>
+    <w:link w:val="2"/>
     <w:uiPriority w:val="9"/>
     <w:semiHidden/>
     <w:rsid w:val="004A7D6A"/>
@@ -1227,10 +1249,10 @@
       <w:szCs w:val="32"/>
     </w:rPr>
   </w:style>
-  <w:style w:type="character" w:customStyle="1" w:styleId="Heading3Char">
-    <w:name w:val="Heading 3 Char"/>
-    <w:basedOn w:val="DefaultParagraphFont"/>
-    <w:link w:val="Heading3"/>
+  <w:style w:type="character" w:customStyle="1" w:styleId="30">
+    <w:name w:val="Заголовок 3 Знак"/>
+    <w:basedOn w:val="a0"/>
+    <w:link w:val="3"/>
     <w:uiPriority w:val="9"/>
     <w:semiHidden/>
     <w:rsid w:val="004A7D6A"/>
@@ -1241,10 +1263,10 @@
       <w:szCs w:val="28"/>
     </w:rPr>
   </w:style>
-  <w:style w:type="character" w:customStyle="1" w:styleId="Heading4Char">
-    <w:name w:val="Heading 4 Char"/>
-    <w:basedOn w:val="DefaultParagraphFont"/>
-    <w:link w:val="Heading4"/>
+  <w:style w:type="character" w:customStyle="1" w:styleId="40">
+    <w:name w:val="Заголовок 4 Знак"/>
+    <w:basedOn w:val="a0"/>
+    <w:link w:val="4"/>
     <w:uiPriority w:val="9"/>
     <w:semiHidden/>
     <w:rsid w:val="004A7D6A"/>
@@ -1255,10 +1277,10 @@
       <w:color w:val="0F4761" w:themeColor="accent1" w:themeShade="BF"/>
     </w:rPr>
   </w:style>
-  <w:style w:type="character" w:customStyle="1" w:styleId="Heading5Char">
-    <w:name w:val="Heading 5 Char"/>
-    <w:basedOn w:val="DefaultParagraphFont"/>
-    <w:link w:val="Heading5"/>
+  <w:style w:type="character" w:customStyle="1" w:styleId="50">
+    <w:name w:val="Заголовок 5 Знак"/>
+    <w:basedOn w:val="a0"/>
+    <w:link w:val="5"/>
     <w:uiPriority w:val="9"/>
     <w:semiHidden/>
     <w:rsid w:val="004A7D6A"/>
@@ -1267,10 +1289,10 @@
       <w:color w:val="0F4761" w:themeColor="accent1" w:themeShade="BF"/>
     </w:rPr>
   </w:style>
-  <w:style w:type="character" w:customStyle="1" w:styleId="Heading6Char">
-    <w:name w:val="Heading 6 Char"/>
-    <w:basedOn w:val="DefaultParagraphFont"/>
-    <w:link w:val="Heading6"/>
+  <w:style w:type="character" w:customStyle="1" w:styleId="60">
+    <w:name w:val="Заголовок 6 Знак"/>
+    <w:basedOn w:val="a0"/>
+    <w:link w:val="6"/>
     <w:uiPriority w:val="9"/>
     <w:semiHidden/>
     <w:rsid w:val="004A7D6A"/>
@@ -1281,10 +1303,10 @@
       <w:color w:val="595959" w:themeColor="text1" w:themeTint="A6"/>
     </w:rPr>
   </w:style>
-  <w:style w:type="character" w:customStyle="1" w:styleId="Heading7Char">
-    <w:name w:val="Heading 7 Char"/>
-    <w:basedOn w:val="DefaultParagraphFont"/>
-    <w:link w:val="Heading7"/>
+  <w:style w:type="character" w:customStyle="1" w:styleId="70">
+    <w:name w:val="Заголовок 7 Знак"/>
+    <w:basedOn w:val="a0"/>
+    <w:link w:val="7"/>
     <w:uiPriority w:val="9"/>
     <w:semiHidden/>
     <w:rsid w:val="004A7D6A"/>
@@ -1293,10 +1315,10 @@
       <w:color w:val="595959" w:themeColor="text1" w:themeTint="A6"/>
     </w:rPr>
   </w:style>
-  <w:style w:type="character" w:customStyle="1" w:styleId="Heading8Char">
-    <w:name w:val="Heading 8 Char"/>
-    <w:basedOn w:val="DefaultParagraphFont"/>
-    <w:link w:val="Heading8"/>
+  <w:style w:type="character" w:customStyle="1" w:styleId="80">
+    <w:name w:val="Заголовок 8 Знак"/>
+    <w:basedOn w:val="a0"/>
+    <w:link w:val="8"/>
     <w:uiPriority w:val="9"/>
     <w:semiHidden/>
     <w:rsid w:val="004A7D6A"/>
@@ -1307,10 +1329,10 @@
       <w:color w:val="272727" w:themeColor="text1" w:themeTint="D8"/>
     </w:rPr>
   </w:style>
-  <w:style w:type="character" w:customStyle="1" w:styleId="Heading9Char">
-    <w:name w:val="Heading 9 Char"/>
-    <w:basedOn w:val="DefaultParagraphFont"/>
-    <w:link w:val="Heading9"/>
+  <w:style w:type="character" w:customStyle="1" w:styleId="90">
+    <w:name w:val="Заголовок 9 Знак"/>
+    <w:basedOn w:val="a0"/>
+    <w:link w:val="9"/>
     <w:uiPriority w:val="9"/>
     <w:semiHidden/>
     <w:rsid w:val="004A7D6A"/>
@@ -1319,11 +1341,11 @@
       <w:color w:val="272727" w:themeColor="text1" w:themeTint="D8"/>
     </w:rPr>
   </w:style>
-  <w:style w:type="paragraph" w:styleId="Title">
+  <w:style w:type="paragraph" w:styleId="a3">
     <w:name w:val="Title"/>
-    <w:basedOn w:val="Normal"/>
-    <w:next w:val="Normal"/>
-    <w:link w:val="TitleChar"/>
+    <w:basedOn w:val="a"/>
+    <w:next w:val="a"/>
+    <w:link w:val="a4"/>
     <w:uiPriority w:val="10"/>
     <w:qFormat/>
     <w:rsid w:val="004A7D6A"/>
@@ -1339,10 +1361,10 @@
       <w:szCs w:val="56"/>
     </w:rPr>
   </w:style>
-  <w:style w:type="character" w:customStyle="1" w:styleId="TitleChar">
-    <w:name w:val="Title Char"/>
-    <w:basedOn w:val="DefaultParagraphFont"/>
-    <w:link w:val="Title"/>
+  <w:style w:type="character" w:customStyle="1" w:styleId="a4">
+    <w:name w:val="Заголовок Знак"/>
+    <w:basedOn w:val="a0"/>
+    <w:link w:val="a3"/>
     <w:uiPriority w:val="10"/>
     <w:rsid w:val="004A7D6A"/>
     <w:rPr>
@@ -1353,11 +1375,11 @@
       <w:szCs w:val="56"/>
     </w:rPr>
   </w:style>
-  <w:style w:type="paragraph" w:styleId="Subtitle">
+  <w:style w:type="paragraph" w:styleId="a5">
     <w:name w:val="Subtitle"/>
-    <w:basedOn w:val="Normal"/>
-    <w:next w:val="Normal"/>
-    <w:link w:val="SubtitleChar"/>
+    <w:basedOn w:val="a"/>
+    <w:next w:val="a"/>
+    <w:link w:val="a6"/>
     <w:uiPriority w:val="11"/>
     <w:qFormat/>
     <w:rsid w:val="004A7D6A"/>
@@ -1375,10 +1397,10 @@
       <w:szCs w:val="28"/>
     </w:rPr>
   </w:style>
-  <w:style w:type="character" w:customStyle="1" w:styleId="SubtitleChar">
-    <w:name w:val="Subtitle Char"/>
-    <w:basedOn w:val="DefaultParagraphFont"/>
-    <w:link w:val="Subtitle"/>
+  <w:style w:type="character" w:customStyle="1" w:styleId="a6">
+    <w:name w:val="Подзаголовок Знак"/>
+    <w:basedOn w:val="a0"/>
+    <w:link w:val="a5"/>
     <w:uiPriority w:val="11"/>
     <w:rsid w:val="004A7D6A"/>
     <w:rPr>
@@ -1389,11 +1411,11 @@
       <w:szCs w:val="28"/>
     </w:rPr>
   </w:style>
-  <w:style w:type="paragraph" w:styleId="Quote">
+  <w:style w:type="paragraph" w:styleId="21">
     <w:name w:val="Quote"/>
-    <w:basedOn w:val="Normal"/>
-    <w:next w:val="Normal"/>
-    <w:link w:val="QuoteChar"/>
+    <w:basedOn w:val="a"/>
+    <w:next w:val="a"/>
+    <w:link w:val="22"/>
     <w:uiPriority w:val="29"/>
     <w:qFormat/>
     <w:rsid w:val="004A7D6A"/>
@@ -1407,10 +1429,10 @@
       <w:color w:val="404040" w:themeColor="text1" w:themeTint="BF"/>
     </w:rPr>
   </w:style>
-  <w:style w:type="character" w:customStyle="1" w:styleId="QuoteChar">
-    <w:name w:val="Quote Char"/>
-    <w:basedOn w:val="DefaultParagraphFont"/>
-    <w:link w:val="Quote"/>
+  <w:style w:type="character" w:customStyle="1" w:styleId="22">
+    <w:name w:val="Цитата 2 Знак"/>
+    <w:basedOn w:val="a0"/>
+    <w:link w:val="21"/>
     <w:uiPriority w:val="29"/>
     <w:rsid w:val="004A7D6A"/>
     <w:rPr>
@@ -1419,9 +1441,9 @@
       <w:color w:val="404040" w:themeColor="text1" w:themeTint="BF"/>
     </w:rPr>
   </w:style>
-  <w:style w:type="paragraph" w:styleId="ListParagraph">
+  <w:style w:type="paragraph" w:styleId="a7">
     <w:name w:val="List Paragraph"/>
-    <w:basedOn w:val="Normal"/>
+    <w:basedOn w:val="a"/>
     <w:uiPriority w:val="34"/>
     <w:qFormat/>
     <w:rsid w:val="004A7D6A"/>
@@ -1430,9 +1452,9 @@
       <w:contextualSpacing/>
     </w:pPr>
   </w:style>
-  <w:style w:type="character" w:styleId="IntenseEmphasis">
+  <w:style w:type="character" w:styleId="a8">
     <w:name w:val="Intense Emphasis"/>
-    <w:basedOn w:val="DefaultParagraphFont"/>
+    <w:basedOn w:val="a0"/>
     <w:uiPriority w:val="21"/>
     <w:qFormat/>
     <w:rsid w:val="004A7D6A"/>
@@ -1442,11 +1464,11 @@
       <w:color w:val="0F4761" w:themeColor="accent1" w:themeShade="BF"/>
     </w:rPr>
   </w:style>
-  <w:style w:type="paragraph" w:styleId="IntenseQuote">
+  <w:style w:type="paragraph" w:styleId="a9">
     <w:name w:val="Intense Quote"/>
-    <w:basedOn w:val="Normal"/>
-    <w:next w:val="Normal"/>
-    <w:link w:val="IntenseQuoteChar"/>
+    <w:basedOn w:val="a"/>
+    <w:next w:val="a"/>
+    <w:link w:val="aa"/>
     <w:uiPriority w:val="30"/>
     <w:qFormat/>
     <w:rsid w:val="004A7D6A"/>
@@ -1465,10 +1487,10 @@
       <w:color w:val="0F4761" w:themeColor="accent1" w:themeShade="BF"/>
     </w:rPr>
   </w:style>
-  <w:style w:type="character" w:customStyle="1" w:styleId="IntenseQuoteChar">
-    <w:name w:val="Intense Quote Char"/>
-    <w:basedOn w:val="DefaultParagraphFont"/>
-    <w:link w:val="IntenseQuote"/>
+  <w:style w:type="character" w:customStyle="1" w:styleId="aa">
+    <w:name w:val="Выделенная цитата Знак"/>
+    <w:basedOn w:val="a0"/>
+    <w:link w:val="a9"/>
     <w:uiPriority w:val="30"/>
     <w:rsid w:val="004A7D6A"/>
     <w:rPr>
@@ -1477,9 +1499,9 @@
       <w:color w:val="0F4761" w:themeColor="accent1" w:themeShade="BF"/>
     </w:rPr>
   </w:style>
-  <w:style w:type="character" w:styleId="IntenseReference">
+  <w:style w:type="character" w:styleId="ab">
     <w:name w:val="Intense Reference"/>
-    <w:basedOn w:val="DefaultParagraphFont"/>
+    <w:basedOn w:val="a0"/>
     <w:uiPriority w:val="32"/>
     <w:qFormat/>
     <w:rsid w:val="004A7D6A"/>

</xml_diff>